<commit_message>
更新约定文档，约定日志规范：logger.info("文字说明  request:{}, uuid:{}", request, uuid)
</commit_message>
<xml_diff>
--- a/doc/项目结构及约定.docx
+++ b/doc/项目结构及约定.docx
@@ -794,6 +794,11 @@
       </w:r>
     </w:p>
     <w:p>
+      <w:pPr>
+        <w:rPr>
+          <w:rFonts w:hint="eastAsia"/>
+        </w:rPr>
+      </w:pPr>
       <w:r>
         <w:rPr>
           <w:rFonts w:hint="eastAsia"/>
@@ -908,6 +913,38 @@
         <w:rPr>
           <w:rFonts w:hint="eastAsia"/>
         </w:rPr>
+        <w:t>日志规范：</w:t>
+      </w:r>
+      <w:r>
+        <w:rPr>
+          <w:rFonts w:hint="eastAsia"/>
+        </w:rPr>
+        <w:t>logger.info("</w:t>
+      </w:r>
+      <w:r>
+        <w:rPr>
+          <w:rFonts w:hint="eastAsia"/>
+        </w:rPr>
+        <w:t>文字说明</w:t>
+      </w:r>
+      <w:r>
+        <w:rPr>
+          <w:rFonts w:hint="eastAsia"/>
+        </w:rPr>
+        <w:t xml:space="preserve">  request:{}, uuid:{}", request, uuid)</w:t>
+      </w:r>
+      <w:r>
+        <w:rPr>
+          <w:rFonts w:hint="eastAsia"/>
+        </w:rPr>
+        <w:t>;</w:t>
+      </w:r>
+    </w:p>
+    <w:p>
+      <w:r>
+        <w:rPr>
+          <w:rFonts w:hint="eastAsia"/>
+        </w:rPr>
         <w:t>3</w:t>
       </w:r>
       <w:r>
@@ -1090,6 +1127,7 @@
         <w:rPr>
           <w:rFonts w:hint="eastAsia"/>
         </w:rPr>
+        <w:lastRenderedPageBreak/>
         <w:t>request</w:t>
       </w:r>
       <w:r>
@@ -1110,7 +1148,6 @@
         <w:rPr>
           <w:rFonts w:hint="eastAsia"/>
         </w:rPr>
-        <w:lastRenderedPageBreak/>
         <w:t>response</w:t>
       </w:r>
       <w:r>

</xml_diff>